<commit_message>
updating notebooks with new data
</commit_message>
<xml_diff>
--- a/2.7 Insights Report.docx
+++ b/2.7 Insights Report.docx
@@ -40,25 +40,16 @@
           <w:bCs/>
           <w:lang w:val="en-GB"/>
         </w:rPr>
-        <w:t xml:space="preserve">Tamer </w:t>
-      </w:r>
-      <w:proofErr w:type="spellStart"/>
-      <w:r>
+        <w:t>Tamer Nas</w:t>
+      </w:r>
+    </w:p>
+    <w:p>
+      <w:pPr>
         <w:rPr>
           <w:b/>
           <w:bCs/>
           <w:lang w:val="en-GB"/>
         </w:rPr>
-        <w:t>Nas</w:t>
-      </w:r>
-      <w:proofErr w:type="spellEnd"/>
-    </w:p>
-    <w:p>
-      <w:pPr>
-        <w:rPr>
-          <w:b/>
-          <w:bCs/>
-        </w:rPr>
       </w:pPr>
       <w:r>
         <w:rPr>
@@ -66,6 +57,58 @@
           <w:bCs/>
           <w:lang w:val="en-GB"/>
         </w:rPr>
+        <w:t xml:space="preserve">Streamlit link: </w:t>
+      </w:r>
+      <w:hyperlink r:id="rId5" w:history="1">
+        <w:r>
+          <w:rPr>
+            <w:rStyle w:val="Hyperlink"/>
+            <w:b/>
+            <w:bCs/>
+            <w:lang w:val="en-GB"/>
+          </w:rPr>
+          <w:t>https://citibike-vdy8tnlhsdgxm9xbjxucgs.streamlit.app/</w:t>
+        </w:r>
+      </w:hyperlink>
+    </w:p>
+    <w:p>
+      <w:pPr>
+        <w:rPr>
+          <w:b/>
+          <w:bCs/>
+          <w:lang w:val="en-GB"/>
+        </w:rPr>
+      </w:pPr>
+      <w:r>
+        <w:rPr>
+          <w:b/>
+          <w:bCs/>
+          <w:lang w:val="en-GB"/>
+        </w:rPr>
+        <w:t xml:space="preserve">Youtube presentation: </w:t>
+      </w:r>
+      <w:r>
+        <w:rPr>
+          <w:b/>
+          <w:bCs/>
+          <w:lang w:val="en-GB"/>
+        </w:rPr>
+        <w:t>https://youtu.be/JBHalPsQw0Y</w:t>
+      </w:r>
+    </w:p>
+    <w:p>
+      <w:pPr>
+        <w:rPr>
+          <w:b/>
+          <w:bCs/>
+        </w:rPr>
+      </w:pPr>
+      <w:r>
+        <w:rPr>
+          <w:b/>
+          <w:bCs/>
+          <w:lang w:val="en-GB"/>
+        </w:rPr>
         <w:t>Insights</w:t>
       </w:r>
       <w:r>
@@ -82,17 +125,17 @@
         <w:rPr>
           <w:rFonts w:ascii="Times New Roman" w:eastAsia="Times New Roman" w:hAnsi="Times New Roman" w:cs="Times New Roman"/>
           <w:kern w:val="0"/>
-          <w:lang w:val="en-DE" w:eastAsia="en-DE"/>
-          <w14:ligatures w14:val="none"/>
-        </w:rPr>
-      </w:pPr>
-      <w:r>
-        <w:rPr>
-          <w:rFonts w:ascii="Times New Roman" w:eastAsia="Times New Roman" w:hAnsi="Times New Roman" w:cs="Times New Roman"/>
-          <w:b/>
-          <w:bCs/>
-          <w:kern w:val="0"/>
-          <w:lang w:val="en-DE" w:eastAsia="en-DE"/>
+          <w:lang w:eastAsia="en-DE"/>
+          <w14:ligatures w14:val="none"/>
+        </w:rPr>
+      </w:pPr>
+      <w:r>
+        <w:rPr>
+          <w:rFonts w:ascii="Times New Roman" w:eastAsia="Times New Roman" w:hAnsi="Times New Roman" w:cs="Times New Roman"/>
+          <w:b/>
+          <w:bCs/>
+          <w:kern w:val="0"/>
+          <w:lang w:eastAsia="en-DE"/>
           <w14:ligatures w14:val="none"/>
         </w:rPr>
         <w:t>Key Insights:</w:t>
@@ -108,17 +151,17 @@
         <w:rPr>
           <w:rFonts w:ascii="Times New Roman" w:eastAsia="Times New Roman" w:hAnsi="Times New Roman" w:cs="Times New Roman"/>
           <w:kern w:val="0"/>
-          <w:lang w:val="en-DE" w:eastAsia="en-DE"/>
-          <w14:ligatures w14:val="none"/>
-        </w:rPr>
-      </w:pPr>
-      <w:r>
-        <w:rPr>
-          <w:rFonts w:ascii="Times New Roman" w:eastAsia="Times New Roman" w:hAnsi="Times New Roman" w:cs="Times New Roman"/>
-          <w:b/>
-          <w:bCs/>
-          <w:kern w:val="0"/>
-          <w:lang w:val="en-DE" w:eastAsia="en-DE"/>
+          <w:lang w:eastAsia="en-DE"/>
+          <w14:ligatures w14:val="none"/>
+        </w:rPr>
+      </w:pPr>
+      <w:r>
+        <w:rPr>
+          <w:rFonts w:ascii="Times New Roman" w:eastAsia="Times New Roman" w:hAnsi="Times New Roman" w:cs="Times New Roman"/>
+          <w:b/>
+          <w:bCs/>
+          <w:kern w:val="0"/>
+          <w:lang w:eastAsia="en-DE"/>
           <w14:ligatures w14:val="none"/>
         </w:rPr>
         <w:t>High Activity in the City Core:</w:t>
@@ -127,30 +170,10 @@
         <w:rPr>
           <w:rFonts w:ascii="Times New Roman" w:eastAsia="Times New Roman" w:hAnsi="Times New Roman" w:cs="Times New Roman"/>
           <w:kern w:val="0"/>
-          <w:lang w:val="en-DE" w:eastAsia="en-DE"/>
-          <w14:ligatures w14:val="none"/>
-        </w:rPr>
-        <w:t xml:space="preserve"> The city </w:t>
-      </w:r>
-      <w:proofErr w:type="spellStart"/>
-      <w:r>
-        <w:rPr>
-          <w:rFonts w:ascii="Times New Roman" w:eastAsia="Times New Roman" w:hAnsi="Times New Roman" w:cs="Times New Roman"/>
-          <w:kern w:val="0"/>
-          <w:lang w:val="en-DE" w:eastAsia="en-DE"/>
-          <w14:ligatures w14:val="none"/>
-        </w:rPr>
-        <w:t>center</w:t>
-      </w:r>
-      <w:proofErr w:type="spellEnd"/>
-      <w:r>
-        <w:rPr>
-          <w:rFonts w:ascii="Times New Roman" w:eastAsia="Times New Roman" w:hAnsi="Times New Roman" w:cs="Times New Roman"/>
-          <w:kern w:val="0"/>
-          <w:lang w:val="en-DE" w:eastAsia="en-DE"/>
-          <w14:ligatures w14:val="none"/>
-        </w:rPr>
-        <w:t xml:space="preserve"> and areas near Central Park experience the highest levels of activity.</w:t>
+          <w:lang w:eastAsia="en-DE"/>
+          <w14:ligatures w14:val="none"/>
+        </w:rPr>
+        <w:t xml:space="preserve"> The city center and areas near Central Park experience the highest levels of activity.</w:t>
       </w:r>
     </w:p>
     <w:p>
@@ -163,17 +186,17 @@
         <w:rPr>
           <w:rFonts w:ascii="Times New Roman" w:eastAsia="Times New Roman" w:hAnsi="Times New Roman" w:cs="Times New Roman"/>
           <w:kern w:val="0"/>
-          <w:lang w:val="en-DE" w:eastAsia="en-DE"/>
-          <w14:ligatures w14:val="none"/>
-        </w:rPr>
-      </w:pPr>
-      <w:r>
-        <w:rPr>
-          <w:rFonts w:ascii="Times New Roman" w:eastAsia="Times New Roman" w:hAnsi="Times New Roman" w:cs="Times New Roman"/>
-          <w:b/>
-          <w:bCs/>
-          <w:kern w:val="0"/>
-          <w:lang w:val="en-DE" w:eastAsia="en-DE"/>
+          <w:lang w:eastAsia="en-DE"/>
+          <w14:ligatures w14:val="none"/>
+        </w:rPr>
+      </w:pPr>
+      <w:r>
+        <w:rPr>
+          <w:rFonts w:ascii="Times New Roman" w:eastAsia="Times New Roman" w:hAnsi="Times New Roman" w:cs="Times New Roman"/>
+          <w:b/>
+          <w:bCs/>
+          <w:kern w:val="0"/>
+          <w:lang w:eastAsia="en-DE"/>
           <w14:ligatures w14:val="none"/>
         </w:rPr>
         <w:t xml:space="preserve">Regional </w:t>
@@ -195,7 +218,7 @@
           <w:b/>
           <w:bCs/>
           <w:kern w:val="0"/>
-          <w:lang w:val="en-DE" w:eastAsia="en-DE"/>
+          <w:lang w:eastAsia="en-DE"/>
           <w14:ligatures w14:val="none"/>
         </w:rPr>
         <w:t>:</w:t>
@@ -204,7 +227,7 @@
         <w:rPr>
           <w:rFonts w:ascii="Times New Roman" w:eastAsia="Times New Roman" w:hAnsi="Times New Roman" w:cs="Times New Roman"/>
           <w:kern w:val="0"/>
-          <w:lang w:val="en-DE" w:eastAsia="en-DE"/>
+          <w:lang w:eastAsia="en-DE"/>
           <w14:ligatures w14:val="none"/>
         </w:rPr>
         <w:t xml:space="preserve"> Strong travel connections link Manhattan to Jersey City and Brooklyn.</w:t>
@@ -220,17 +243,17 @@
         <w:rPr>
           <w:rFonts w:ascii="Times New Roman" w:eastAsia="Times New Roman" w:hAnsi="Times New Roman" w:cs="Times New Roman"/>
           <w:kern w:val="0"/>
-          <w:lang w:val="en-DE" w:eastAsia="en-DE"/>
-          <w14:ligatures w14:val="none"/>
-        </w:rPr>
-      </w:pPr>
-      <w:r>
-        <w:rPr>
-          <w:rFonts w:ascii="Times New Roman" w:eastAsia="Times New Roman" w:hAnsi="Times New Roman" w:cs="Times New Roman"/>
-          <w:b/>
-          <w:bCs/>
-          <w:kern w:val="0"/>
-          <w:lang w:val="en-DE" w:eastAsia="en-DE"/>
+          <w:lang w:eastAsia="en-DE"/>
+          <w14:ligatures w14:val="none"/>
+        </w:rPr>
+      </w:pPr>
+      <w:r>
+        <w:rPr>
+          <w:rFonts w:ascii="Times New Roman" w:eastAsia="Times New Roman" w:hAnsi="Times New Roman" w:cs="Times New Roman"/>
+          <w:b/>
+          <w:bCs/>
+          <w:kern w:val="0"/>
+          <w:lang w:eastAsia="en-DE"/>
           <w14:ligatures w14:val="none"/>
         </w:rPr>
         <w:t>Key Stations:</w:t>
@@ -239,30 +262,10 @@
         <w:rPr>
           <w:rFonts w:ascii="Times New Roman" w:eastAsia="Times New Roman" w:hAnsi="Times New Roman" w:cs="Times New Roman"/>
           <w:kern w:val="0"/>
-          <w:lang w:val="en-DE" w:eastAsia="en-DE"/>
-          <w14:ligatures w14:val="none"/>
-        </w:rPr>
-        <w:t xml:space="preserve"> Some stations see significantly higher usage, with trip counts exceeding 900, as indicated by the </w:t>
-      </w:r>
-      <w:proofErr w:type="spellStart"/>
-      <w:r>
-        <w:rPr>
-          <w:rFonts w:ascii="Times New Roman" w:eastAsia="Times New Roman" w:hAnsi="Times New Roman" w:cs="Times New Roman"/>
-          <w:kern w:val="0"/>
-          <w:lang w:val="en-DE" w:eastAsia="en-DE"/>
-          <w14:ligatures w14:val="none"/>
-        </w:rPr>
-        <w:t>color</w:t>
-      </w:r>
-      <w:proofErr w:type="spellEnd"/>
-      <w:r>
-        <w:rPr>
-          <w:rFonts w:ascii="Times New Roman" w:eastAsia="Times New Roman" w:hAnsi="Times New Roman" w:cs="Times New Roman"/>
-          <w:kern w:val="0"/>
-          <w:lang w:val="en-DE" w:eastAsia="en-DE"/>
-          <w14:ligatures w14:val="none"/>
-        </w:rPr>
-        <w:t xml:space="preserve"> intensity.</w:t>
+          <w:lang w:eastAsia="en-DE"/>
+          <w14:ligatures w14:val="none"/>
+        </w:rPr>
+        <w:t xml:space="preserve"> Some stations see significantly higher usage, with trip counts exceeding 900, as indicated by the color intensity.</w:t>
       </w:r>
     </w:p>
     <w:p>
@@ -275,17 +278,17 @@
         <w:rPr>
           <w:rFonts w:ascii="Times New Roman" w:eastAsia="Times New Roman" w:hAnsi="Times New Roman" w:cs="Times New Roman"/>
           <w:kern w:val="0"/>
-          <w:lang w:val="en-DE" w:eastAsia="en-DE"/>
-          <w14:ligatures w14:val="none"/>
-        </w:rPr>
-      </w:pPr>
-      <w:r>
-        <w:rPr>
-          <w:rFonts w:ascii="Times New Roman" w:eastAsia="Times New Roman" w:hAnsi="Times New Roman" w:cs="Times New Roman"/>
-          <w:b/>
-          <w:bCs/>
-          <w:kern w:val="0"/>
-          <w:lang w:val="en-DE" w:eastAsia="en-DE"/>
+          <w:lang w:eastAsia="en-DE"/>
+          <w14:ligatures w14:val="none"/>
+        </w:rPr>
+      </w:pPr>
+      <w:r>
+        <w:rPr>
+          <w:rFonts w:ascii="Times New Roman" w:eastAsia="Times New Roman" w:hAnsi="Times New Roman" w:cs="Times New Roman"/>
+          <w:b/>
+          <w:bCs/>
+          <w:kern w:val="0"/>
+          <w:lang w:eastAsia="en-DE"/>
           <w14:ligatures w14:val="none"/>
         </w:rPr>
         <w:t>Uneven Activity:</w:t>
@@ -294,7 +297,7 @@
         <w:rPr>
           <w:rFonts w:ascii="Times New Roman" w:eastAsia="Times New Roman" w:hAnsi="Times New Roman" w:cs="Times New Roman"/>
           <w:kern w:val="0"/>
-          <w:lang w:val="en-DE" w:eastAsia="en-DE"/>
+          <w:lang w:eastAsia="en-DE"/>
           <w14:ligatures w14:val="none"/>
         </w:rPr>
         <w:t xml:space="preserve"> Northern Manhattan and outer areas show reduced levels of usage.</w:t>
@@ -310,17 +313,17 @@
         <w:rPr>
           <w:rFonts w:ascii="Times New Roman" w:eastAsia="Times New Roman" w:hAnsi="Times New Roman" w:cs="Times New Roman"/>
           <w:kern w:val="0"/>
-          <w:lang w:val="en-DE" w:eastAsia="en-DE"/>
-          <w14:ligatures w14:val="none"/>
-        </w:rPr>
-      </w:pPr>
-      <w:r>
-        <w:rPr>
-          <w:rFonts w:ascii="Times New Roman" w:eastAsia="Times New Roman" w:hAnsi="Times New Roman" w:cs="Times New Roman"/>
-          <w:b/>
-          <w:bCs/>
-          <w:kern w:val="0"/>
-          <w:lang w:val="en-DE" w:eastAsia="en-DE"/>
+          <w:lang w:eastAsia="en-DE"/>
+          <w14:ligatures w14:val="none"/>
+        </w:rPr>
+      </w:pPr>
+      <w:r>
+        <w:rPr>
+          <w:rFonts w:ascii="Times New Roman" w:eastAsia="Times New Roman" w:hAnsi="Times New Roman" w:cs="Times New Roman"/>
+          <w:b/>
+          <w:bCs/>
+          <w:kern w:val="0"/>
+          <w:lang w:eastAsia="en-DE"/>
           <w14:ligatures w14:val="none"/>
         </w:rPr>
         <w:t>Targeted Analysis:</w:t>
@@ -329,7 +332,7 @@
         <w:rPr>
           <w:rFonts w:ascii="Times New Roman" w:eastAsia="Times New Roman" w:hAnsi="Times New Roman" w:cs="Times New Roman"/>
           <w:kern w:val="0"/>
-          <w:lang w:val="en-DE" w:eastAsia="en-DE"/>
+          <w:lang w:eastAsia="en-DE"/>
           <w14:ligatures w14:val="none"/>
         </w:rPr>
         <w:t xml:space="preserve"> The filters effectively highlight high-demand routes and stations.</w:t>
@@ -338,7 +341,7 @@
         <w:rPr>
           <w:rFonts w:ascii="Times New Roman" w:eastAsia="Times New Roman" w:hAnsi="Times New Roman" w:cs="Times New Roman"/>
           <w:kern w:val="0"/>
-          <w:lang w:val="en-DE" w:eastAsia="en-DE"/>
+          <w:lang w:eastAsia="en-DE"/>
           <w14:ligatures w14:val="none"/>
         </w:rPr>
         <w:br/>
@@ -350,7 +353,7 @@
         <w:rPr>
           <w:rFonts w:ascii="Times New Roman" w:eastAsia="Times New Roman" w:hAnsi="Times New Roman" w:cs="Times New Roman"/>
           <w:kern w:val="0"/>
-          <w:lang w:val="en-DE" w:eastAsia="en-DE"/>
+          <w:lang w:eastAsia="en-DE"/>
           <w14:ligatures w14:val="none"/>
         </w:rPr>
       </w:pPr>
@@ -371,7 +374,7 @@
           <w:b/>
           <w:bCs/>
           <w:kern w:val="0"/>
-          <w:lang w:val="en-DE" w:eastAsia="en-DE"/>
+          <w:lang w:eastAsia="en-DE"/>
           <w14:ligatures w14:val="none"/>
         </w:rPr>
         <w:t xml:space="preserve"> chart</w:t>
@@ -394,17 +397,17 @@
         <w:rPr>
           <w:rFonts w:ascii="Times New Roman" w:eastAsia="Times New Roman" w:hAnsi="Times New Roman" w:cs="Times New Roman"/>
           <w:kern w:val="0"/>
-          <w:lang w:val="en-DE" w:eastAsia="en-DE"/>
-          <w14:ligatures w14:val="none"/>
-        </w:rPr>
-      </w:pPr>
-      <w:r>
-        <w:rPr>
-          <w:rFonts w:ascii="Times New Roman" w:eastAsia="Times New Roman" w:hAnsi="Times New Roman" w:cs="Times New Roman"/>
-          <w:b/>
-          <w:bCs/>
-          <w:kern w:val="0"/>
-          <w:lang w:val="en-DE" w:eastAsia="en-DE"/>
+          <w:lang w:eastAsia="en-DE"/>
+          <w14:ligatures w14:val="none"/>
+        </w:rPr>
+      </w:pPr>
+      <w:r>
+        <w:rPr>
+          <w:rFonts w:ascii="Times New Roman" w:eastAsia="Times New Roman" w:hAnsi="Times New Roman" w:cs="Times New Roman"/>
+          <w:b/>
+          <w:bCs/>
+          <w:kern w:val="0"/>
+          <w:lang w:eastAsia="en-DE"/>
           <w14:ligatures w14:val="none"/>
         </w:rPr>
         <w:t>Key Insights from the Chart:</w:t>
@@ -420,17 +423,17 @@
         <w:rPr>
           <w:rFonts w:ascii="Times New Roman" w:eastAsia="Times New Roman" w:hAnsi="Times New Roman" w:cs="Times New Roman"/>
           <w:kern w:val="0"/>
-          <w:lang w:val="en-DE" w:eastAsia="en-DE"/>
-          <w14:ligatures w14:val="none"/>
-        </w:rPr>
-      </w:pPr>
-      <w:r>
-        <w:rPr>
-          <w:rFonts w:ascii="Times New Roman" w:eastAsia="Times New Roman" w:hAnsi="Times New Roman" w:cs="Times New Roman"/>
-          <w:b/>
-          <w:bCs/>
-          <w:kern w:val="0"/>
-          <w:lang w:val="en-DE" w:eastAsia="en-DE"/>
+          <w:lang w:eastAsia="en-DE"/>
+          <w14:ligatures w14:val="none"/>
+        </w:rPr>
+      </w:pPr>
+      <w:r>
+        <w:rPr>
+          <w:rFonts w:ascii="Times New Roman" w:eastAsia="Times New Roman" w:hAnsi="Times New Roman" w:cs="Times New Roman"/>
+          <w:b/>
+          <w:bCs/>
+          <w:kern w:val="0"/>
+          <w:lang w:eastAsia="en-DE"/>
           <w14:ligatures w14:val="none"/>
         </w:rPr>
         <w:t>Weather Influence:</w:t>
@@ -439,7 +442,7 @@
         <w:rPr>
           <w:rFonts w:ascii="Times New Roman" w:eastAsia="Times New Roman" w:hAnsi="Times New Roman" w:cs="Times New Roman"/>
           <w:kern w:val="0"/>
-          <w:lang w:val="en-DE" w:eastAsia="en-DE"/>
+          <w:lang w:eastAsia="en-DE"/>
           <w14:ligatures w14:val="none"/>
         </w:rPr>
         <w:t xml:space="preserve"> Bike usage rises during warmer months (May–October) and decreases in colder months, reflecting temperature variations.</w:t>
@@ -455,17 +458,17 @@
         <w:rPr>
           <w:rFonts w:ascii="Times New Roman" w:eastAsia="Times New Roman" w:hAnsi="Times New Roman" w:cs="Times New Roman"/>
           <w:kern w:val="0"/>
-          <w:lang w:val="en-DE" w:eastAsia="en-DE"/>
-          <w14:ligatures w14:val="none"/>
-        </w:rPr>
-      </w:pPr>
-      <w:r>
-        <w:rPr>
-          <w:rFonts w:ascii="Times New Roman" w:eastAsia="Times New Roman" w:hAnsi="Times New Roman" w:cs="Times New Roman"/>
-          <w:b/>
-          <w:bCs/>
-          <w:kern w:val="0"/>
-          <w:lang w:val="en-DE" w:eastAsia="en-DE"/>
+          <w:lang w:eastAsia="en-DE"/>
+          <w14:ligatures w14:val="none"/>
+        </w:rPr>
+      </w:pPr>
+      <w:r>
+        <w:rPr>
+          <w:rFonts w:ascii="Times New Roman" w:eastAsia="Times New Roman" w:hAnsi="Times New Roman" w:cs="Times New Roman"/>
+          <w:b/>
+          <w:bCs/>
+          <w:kern w:val="0"/>
+          <w:lang w:eastAsia="en-DE"/>
           <w14:ligatures w14:val="none"/>
         </w:rPr>
         <w:t>Seasonal Demand Fluctuations:</w:t>
@@ -474,7 +477,7 @@
         <w:rPr>
           <w:rFonts w:ascii="Times New Roman" w:eastAsia="Times New Roman" w:hAnsi="Times New Roman" w:cs="Times New Roman"/>
           <w:kern w:val="0"/>
-          <w:lang w:val="en-DE" w:eastAsia="en-DE"/>
+          <w:lang w:eastAsia="en-DE"/>
           <w14:ligatures w14:val="none"/>
         </w:rPr>
         <w:t xml:space="preserve"> The surge in demand during warmer months likely results in bike shortages, which aligns with customer complaints.</w:t>
@@ -490,17 +493,17 @@
         <w:rPr>
           <w:rFonts w:ascii="Times New Roman" w:eastAsia="Times New Roman" w:hAnsi="Times New Roman" w:cs="Times New Roman"/>
           <w:kern w:val="0"/>
-          <w:lang w:val="en-DE" w:eastAsia="en-DE"/>
-          <w14:ligatures w14:val="none"/>
-        </w:rPr>
-      </w:pPr>
-      <w:r>
-        <w:rPr>
-          <w:rFonts w:ascii="Times New Roman" w:eastAsia="Times New Roman" w:hAnsi="Times New Roman" w:cs="Times New Roman"/>
-          <w:b/>
-          <w:bCs/>
-          <w:kern w:val="0"/>
-          <w:lang w:val="en-DE" w:eastAsia="en-DE"/>
+          <w:lang w:eastAsia="en-DE"/>
+          <w14:ligatures w14:val="none"/>
+        </w:rPr>
+      </w:pPr>
+      <w:r>
+        <w:rPr>
+          <w:rFonts w:ascii="Times New Roman" w:eastAsia="Times New Roman" w:hAnsi="Times New Roman" w:cs="Times New Roman"/>
+          <w:b/>
+          <w:bCs/>
+          <w:kern w:val="0"/>
+          <w:lang w:eastAsia="en-DE"/>
           <w14:ligatures w14:val="none"/>
         </w:rPr>
         <w:t>Redistribution Shortcomings:</w:t>
@@ -509,7 +512,7 @@
         <w:rPr>
           <w:rFonts w:ascii="Times New Roman" w:eastAsia="Times New Roman" w:hAnsi="Times New Roman" w:cs="Times New Roman"/>
           <w:kern w:val="0"/>
-          <w:lang w:val="en-DE" w:eastAsia="en-DE"/>
+          <w:lang w:eastAsia="en-DE"/>
           <w14:ligatures w14:val="none"/>
         </w:rPr>
         <w:t xml:space="preserve"> Current bike management practices may not effectively handle demand spikes during peak seasons.</w:t>
@@ -525,17 +528,17 @@
         <w:rPr>
           <w:rFonts w:ascii="Times New Roman" w:eastAsia="Times New Roman" w:hAnsi="Times New Roman" w:cs="Times New Roman"/>
           <w:kern w:val="0"/>
-          <w:lang w:val="en-DE" w:eastAsia="en-DE"/>
-          <w14:ligatures w14:val="none"/>
-        </w:rPr>
-      </w:pPr>
-      <w:r>
-        <w:rPr>
-          <w:rFonts w:ascii="Times New Roman" w:eastAsia="Times New Roman" w:hAnsi="Times New Roman" w:cs="Times New Roman"/>
-          <w:b/>
-          <w:bCs/>
-          <w:kern w:val="0"/>
-          <w:lang w:val="en-DE" w:eastAsia="en-DE"/>
+          <w:lang w:eastAsia="en-DE"/>
+          <w14:ligatures w14:val="none"/>
+        </w:rPr>
+      </w:pPr>
+      <w:r>
+        <w:rPr>
+          <w:rFonts w:ascii="Times New Roman" w:eastAsia="Times New Roman" w:hAnsi="Times New Roman" w:cs="Times New Roman"/>
+          <w:b/>
+          <w:bCs/>
+          <w:kern w:val="0"/>
+          <w:lang w:eastAsia="en-DE"/>
           <w14:ligatures w14:val="none"/>
         </w:rPr>
         <w:t>Critical Period:</w:t>
@@ -544,7 +547,7 @@
         <w:rPr>
           <w:rFonts w:ascii="Times New Roman" w:eastAsia="Times New Roman" w:hAnsi="Times New Roman" w:cs="Times New Roman"/>
           <w:kern w:val="0"/>
-          <w:lang w:val="en-DE" w:eastAsia="en-DE"/>
+          <w:lang w:eastAsia="en-DE"/>
           <w14:ligatures w14:val="none"/>
         </w:rPr>
         <w:t xml:space="preserve"> Bike shortages are most significant in the warmer months, calling for focused solutions during this time.</w:t>
@@ -628,13 +631,8 @@
         <w:t>—</w:t>
       </w:r>
       <w:r>
-        <w:t xml:space="preserve">account for the highest number of </w:t>
-      </w:r>
-      <w:proofErr w:type="gramStart"/>
-      <w:r>
-        <w:t>bike</w:t>
-      </w:r>
-      <w:proofErr w:type="gramEnd"/>
+        <w:t>account for the highest number of bike</w:t>
+      </w:r>
     </w:p>
     <w:p>
       <w:r>
@@ -693,6 +691,7 @@
           <w:b/>
           <w:bCs/>
         </w:rPr>
+        <w:lastRenderedPageBreak/>
         <w:t xml:space="preserve">3. </w:t>
       </w:r>
       <w:r>
@@ -722,7 +721,6 @@
           <w:b/>
           <w:bCs/>
         </w:rPr>
-        <w:lastRenderedPageBreak/>
         <w:t>4. Cross-Referencing:</w:t>
       </w:r>
       <w:r>
@@ -788,17 +786,17 @@
         <w:rPr>
           <w:rFonts w:ascii="Times New Roman" w:eastAsia="Times New Roman" w:hAnsi="Times New Roman" w:cs="Times New Roman"/>
           <w:kern w:val="0"/>
-          <w:lang w:val="en-DE" w:eastAsia="en-DE"/>
-          <w14:ligatures w14:val="none"/>
-        </w:rPr>
-      </w:pPr>
-      <w:r>
-        <w:rPr>
-          <w:rFonts w:ascii="Times New Roman" w:eastAsia="Times New Roman" w:hAnsi="Times New Roman" w:cs="Times New Roman"/>
-          <w:b/>
-          <w:bCs/>
-          <w:kern w:val="0"/>
-          <w:lang w:val="en-DE" w:eastAsia="en-DE"/>
+          <w:lang w:eastAsia="en-DE"/>
+          <w14:ligatures w14:val="none"/>
+        </w:rPr>
+      </w:pPr>
+      <w:r>
+        <w:rPr>
+          <w:rFonts w:ascii="Times New Roman" w:eastAsia="Times New Roman" w:hAnsi="Times New Roman" w:cs="Times New Roman"/>
+          <w:b/>
+          <w:bCs/>
+          <w:kern w:val="0"/>
+          <w:lang w:eastAsia="en-DE"/>
           <w14:ligatures w14:val="none"/>
         </w:rPr>
         <w:t>Correlation:</w:t>
@@ -807,7 +805,7 @@
         <w:rPr>
           <w:rFonts w:ascii="Times New Roman" w:eastAsia="Times New Roman" w:hAnsi="Times New Roman" w:cs="Times New Roman"/>
           <w:kern w:val="0"/>
-          <w:lang w:val="en-DE" w:eastAsia="en-DE"/>
+          <w:lang w:eastAsia="en-DE"/>
           <w14:ligatures w14:val="none"/>
         </w:rPr>
         <w:t xml:space="preserve"> These results align with the interactive map's insights, highlighting the critical role of high-demand stations in </w:t>
@@ -819,77 +817,115 @@
           <w:lang w:val="en-GB" w:eastAsia="en-DE"/>
           <w14:ligatures w14:val="none"/>
         </w:rPr>
-        <w:t xml:space="preserve">city </w:t>
-      </w:r>
-      <w:proofErr w:type="spellStart"/>
-      <w:r>
-        <w:rPr>
-          <w:rFonts w:ascii="Times New Roman" w:eastAsia="Times New Roman" w:hAnsi="Times New Roman" w:cs="Times New Roman"/>
+        <w:t>city center.</w:t>
+      </w:r>
+    </w:p>
+    <w:p>
+      <w:pPr>
+        <w:spacing w:before="100" w:beforeAutospacing="1" w:after="100" w:afterAutospacing="1" w:line="240" w:lineRule="auto"/>
+        <w:rPr>
+          <w:rFonts w:ascii="Times New Roman" w:eastAsia="Times New Roman" w:hAnsi="Times New Roman" w:cs="Times New Roman"/>
+          <w:kern w:val="0"/>
+          <w:lang w:eastAsia="en-DE"/>
+          <w14:ligatures w14:val="none"/>
+        </w:rPr>
+      </w:pPr>
+      <w:r>
+        <w:rPr>
+          <w:rFonts w:ascii="Times New Roman" w:eastAsia="Times New Roman" w:hAnsi="Times New Roman" w:cs="Times New Roman"/>
+          <w:b/>
+          <w:bCs/>
           <w:kern w:val="0"/>
           <w:lang w:val="en-GB" w:eastAsia="en-DE"/>
           <w14:ligatures w14:val="none"/>
         </w:rPr>
-        <w:t>center</w:t>
-      </w:r>
-      <w:proofErr w:type="spellEnd"/>
-      <w:r>
+        <w:t>Insights</w:t>
+      </w:r>
+      <w:r>
+        <w:rPr>
+          <w:rFonts w:ascii="Times New Roman" w:eastAsia="Times New Roman" w:hAnsi="Times New Roman" w:cs="Times New Roman"/>
+          <w:b/>
+          <w:bCs/>
+          <w:kern w:val="0"/>
+          <w:lang w:eastAsia="en-DE"/>
+          <w14:ligatures w14:val="none"/>
+        </w:rPr>
+        <w:t>:</w:t>
+      </w:r>
+    </w:p>
+    <w:p>
+      <w:pPr>
+        <w:spacing w:after="0" w:line="240" w:lineRule="auto"/>
+        <w:rPr>
+          <w:rFonts w:ascii="Times New Roman" w:eastAsia="Times New Roman" w:hAnsi="Times New Roman" w:cs="Times New Roman"/>
+          <w:kern w:val="0"/>
+          <w:lang w:eastAsia="en-DE"/>
+          <w14:ligatures w14:val="none"/>
+        </w:rPr>
+      </w:pPr>
+      <w:r>
+        <w:rPr>
+          <w:rFonts w:ascii="Times New Roman" w:eastAsia="Times New Roman" w:hAnsi="Symbol" w:cs="Times New Roman"/>
+          <w:kern w:val="0"/>
+          <w:lang w:eastAsia="en-DE"/>
+          <w14:ligatures w14:val="none"/>
+        </w:rPr>
+        <w:t></w:t>
+      </w:r>
+      <w:r>
+        <w:rPr>
+          <w:rFonts w:ascii="Times New Roman" w:eastAsia="Times New Roman" w:hAnsi="Times New Roman" w:cs="Times New Roman"/>
+          <w:kern w:val="0"/>
+          <w:lang w:eastAsia="en-DE"/>
+          <w14:ligatures w14:val="none"/>
+        </w:rPr>
+        <w:t xml:space="preserve"> Increase bike availability at busy stations. </w:t>
+      </w:r>
+    </w:p>
+    <w:p>
+      <w:pPr>
+        <w:spacing w:after="0" w:line="240" w:lineRule="auto"/>
         <w:rPr>
           <w:rFonts w:ascii="Times New Roman" w:eastAsia="Times New Roman" w:hAnsi="Times New Roman" w:cs="Times New Roman"/>
           <w:kern w:val="0"/>
           <w:lang w:val="en-GB" w:eastAsia="en-DE"/>
           <w14:ligatures w14:val="none"/>
         </w:rPr>
-        <w:t>.</w:t>
-      </w:r>
-    </w:p>
-    <w:p>
-      <w:pPr>
-        <w:spacing w:before="100" w:beforeAutospacing="1" w:after="100" w:afterAutospacing="1" w:line="240" w:lineRule="auto"/>
-        <w:rPr>
-          <w:rFonts w:ascii="Times New Roman" w:eastAsia="Times New Roman" w:hAnsi="Times New Roman" w:cs="Times New Roman"/>
-          <w:kern w:val="0"/>
-          <w:lang w:val="en-DE" w:eastAsia="en-DE"/>
-          <w14:ligatures w14:val="none"/>
-        </w:rPr>
-      </w:pPr>
-      <w:r>
-        <w:rPr>
-          <w:rFonts w:ascii="Times New Roman" w:eastAsia="Times New Roman" w:hAnsi="Times New Roman" w:cs="Times New Roman"/>
-          <w:b/>
-          <w:bCs/>
+      </w:pPr>
+      <w:r>
+        <w:rPr>
+          <w:rFonts w:ascii="Times New Roman" w:eastAsia="Times New Roman" w:hAnsi="Symbol" w:cs="Times New Roman"/>
+          <w:kern w:val="0"/>
+          <w:lang w:eastAsia="en-DE"/>
+          <w14:ligatures w14:val="none"/>
+        </w:rPr>
+        <w:t></w:t>
+      </w:r>
+      <w:r>
+        <w:rPr>
+          <w:rFonts w:ascii="Times New Roman" w:eastAsia="Times New Roman" w:hAnsi="Times New Roman" w:cs="Times New Roman"/>
+          <w:kern w:val="0"/>
+          <w:lang w:eastAsia="en-DE"/>
+          <w14:ligatures w14:val="none"/>
+        </w:rPr>
+        <w:t xml:space="preserve"> Encourage usage in underutilized areas</w:t>
+      </w:r>
+      <w:r>
+        <w:rPr>
+          <w:rFonts w:ascii="Times New Roman" w:eastAsia="Times New Roman" w:hAnsi="Times New Roman" w:cs="Times New Roman"/>
           <w:kern w:val="0"/>
           <w:lang w:val="en-GB" w:eastAsia="en-DE"/>
           <w14:ligatures w14:val="none"/>
         </w:rPr>
-        <w:t>Insights</w:t>
-      </w:r>
-      <w:r>
-        <w:rPr>
-          <w:rFonts w:ascii="Times New Roman" w:eastAsia="Times New Roman" w:hAnsi="Times New Roman" w:cs="Times New Roman"/>
-          <w:b/>
-          <w:bCs/>
-          <w:kern w:val="0"/>
-          <w:lang w:val="en-DE" w:eastAsia="en-DE"/>
-          <w14:ligatures w14:val="none"/>
-        </w:rPr>
-        <w:t>:</w:t>
-      </w:r>
-    </w:p>
-    <w:p>
-      <w:pPr>
-        <w:spacing w:after="0" w:line="240" w:lineRule="auto"/>
-        <w:rPr>
-          <w:rFonts w:ascii="Times New Roman" w:eastAsia="Times New Roman" w:hAnsi="Times New Roman" w:cs="Times New Roman"/>
-          <w:kern w:val="0"/>
-          <w:lang w:val="en-DE" w:eastAsia="en-DE"/>
-          <w14:ligatures w14:val="none"/>
-        </w:rPr>
-      </w:pPr>
+        <w:t xml:space="preserve"> with a special campaigns and promotions.</w:t>
+      </w:r>
+    </w:p>
+    <w:p>
       <w:r>
         <w:rPr>
           <w:rFonts w:ascii="Times New Roman" w:eastAsia="Times New Roman" w:hAnsi="Symbol" w:cs="Times New Roman"/>
           <w:kern w:val="0"/>
-          <w:lang w:val="en-DE" w:eastAsia="en-DE"/>
+          <w:lang w:eastAsia="en-DE"/>
           <w14:ligatures w14:val="none"/>
         </w:rPr>
         <w:t></w:t>
@@ -898,74 +934,7 @@
         <w:rPr>
           <w:rFonts w:ascii="Times New Roman" w:eastAsia="Times New Roman" w:hAnsi="Times New Roman" w:cs="Times New Roman"/>
           <w:kern w:val="0"/>
-          <w:lang w:val="en-DE" w:eastAsia="en-DE"/>
-          <w14:ligatures w14:val="none"/>
-        </w:rPr>
-        <w:t xml:space="preserve"> Increase</w:t>
-      </w:r>
-      <w:r>
-        <w:rPr>
-          <w:rFonts w:ascii="Times New Roman" w:eastAsia="Times New Roman" w:hAnsi="Times New Roman" w:cs="Times New Roman"/>
-          <w:kern w:val="0"/>
-          <w:lang w:val="en-DE" w:eastAsia="en-DE"/>
-          <w14:ligatures w14:val="none"/>
-        </w:rPr>
-        <w:t xml:space="preserve"> bike availability at busy stations. </w:t>
-      </w:r>
-    </w:p>
-    <w:p>
-      <w:pPr>
-        <w:spacing w:after="0" w:line="240" w:lineRule="auto"/>
-        <w:rPr>
-          <w:rFonts w:ascii="Times New Roman" w:eastAsia="Times New Roman" w:hAnsi="Times New Roman" w:cs="Times New Roman"/>
-          <w:kern w:val="0"/>
-          <w:lang w:val="en-GB" w:eastAsia="en-DE"/>
-          <w14:ligatures w14:val="none"/>
-        </w:rPr>
-      </w:pPr>
-      <w:r>
-        <w:rPr>
-          <w:rFonts w:ascii="Times New Roman" w:eastAsia="Times New Roman" w:hAnsi="Symbol" w:cs="Times New Roman"/>
-          <w:kern w:val="0"/>
-          <w:lang w:val="en-DE" w:eastAsia="en-DE"/>
-          <w14:ligatures w14:val="none"/>
-        </w:rPr>
-        <w:t></w:t>
-      </w:r>
-      <w:r>
-        <w:rPr>
-          <w:rFonts w:ascii="Times New Roman" w:eastAsia="Times New Roman" w:hAnsi="Times New Roman" w:cs="Times New Roman"/>
-          <w:kern w:val="0"/>
-          <w:lang w:val="en-DE" w:eastAsia="en-DE"/>
-          <w14:ligatures w14:val="none"/>
-        </w:rPr>
-        <w:t xml:space="preserve"> Encourage usage in underutilized areas</w:t>
-      </w:r>
-      <w:r>
-        <w:rPr>
-          <w:rFonts w:ascii="Times New Roman" w:eastAsia="Times New Roman" w:hAnsi="Times New Roman" w:cs="Times New Roman"/>
-          <w:kern w:val="0"/>
-          <w:lang w:val="en-GB" w:eastAsia="en-DE"/>
-          <w14:ligatures w14:val="none"/>
-        </w:rPr>
-        <w:t xml:space="preserve"> with a special campaigns and promotions.</w:t>
-      </w:r>
-    </w:p>
-    <w:p>
-      <w:r>
-        <w:rPr>
-          <w:rFonts w:ascii="Times New Roman" w:eastAsia="Times New Roman" w:hAnsi="Symbol" w:cs="Times New Roman"/>
-          <w:kern w:val="0"/>
-          <w:lang w:val="en-DE" w:eastAsia="en-DE"/>
-          <w14:ligatures w14:val="none"/>
-        </w:rPr>
-        <w:t></w:t>
-      </w:r>
-      <w:r>
-        <w:rPr>
-          <w:rFonts w:ascii="Times New Roman" w:eastAsia="Times New Roman" w:hAnsi="Times New Roman" w:cs="Times New Roman"/>
-          <w:kern w:val="0"/>
-          <w:lang w:val="en-DE" w:eastAsia="en-DE"/>
+          <w:lang w:eastAsia="en-DE"/>
           <w14:ligatures w14:val="none"/>
         </w:rPr>
         <w:t xml:space="preserve"> Improve station placement and targeted promotions in key locations.</w:t>
@@ -1057,21 +1026,7 @@
         <w:rPr>
           <w:lang w:val="en-GB"/>
         </w:rPr>
-        <w:t xml:space="preserve">city </w:t>
-      </w:r>
-      <w:proofErr w:type="spellStart"/>
-      <w:r>
-        <w:rPr>
-          <w:lang w:val="en-GB"/>
-        </w:rPr>
-        <w:t>center</w:t>
-      </w:r>
-      <w:proofErr w:type="spellEnd"/>
-      <w:r>
-        <w:rPr>
-          <w:lang w:val="en-GB"/>
-        </w:rPr>
-        <w:t xml:space="preserve"> and islands </w:t>
+        <w:t xml:space="preserve">city center and islands </w:t>
       </w:r>
       <w:r>
         <w:t xml:space="preserve">show </w:t>
@@ -2092,7 +2047,7 @@
     <w:rPr>
       <w:rFonts w:ascii="Times New Roman" w:eastAsia="Times New Roman" w:hAnsi="Times New Roman" w:cs="Times New Roman"/>
       <w:kern w:val="0"/>
-      <w:lang w:val="en-DE" w:eastAsia="en-DE"/>
+      <w:lang w:eastAsia="en-DE"/>
       <w14:ligatures w14:val="none"/>
     </w:rPr>
   </w:style>
@@ -2111,6 +2066,29 @@
     <w:name w:val="overflow-hidden"/>
     <w:basedOn w:val="DefaultParagraphFont"/>
     <w:rsid w:val="0081020B"/>
+  </w:style>
+  <w:style w:type="character" w:styleId="Hyperlink">
+    <w:name w:val="Hyperlink"/>
+    <w:basedOn w:val="DefaultParagraphFont"/>
+    <w:uiPriority w:val="99"/>
+    <w:unhideWhenUsed/>
+    <w:rsid w:val="0033218B"/>
+    <w:rPr>
+      <w:color w:val="467886" w:themeColor="hyperlink"/>
+      <w:u w:val="single"/>
+    </w:rPr>
+  </w:style>
+  <w:style w:type="character" w:styleId="UnresolvedMention">
+    <w:name w:val="Unresolved Mention"/>
+    <w:basedOn w:val="DefaultParagraphFont"/>
+    <w:uiPriority w:val="99"/>
+    <w:semiHidden/>
+    <w:unhideWhenUsed/>
+    <w:rsid w:val="0033218B"/>
+    <w:rPr>
+      <w:color w:val="605E5C"/>
+      <w:shd w:val="clear" w:color="auto" w:fill="E1DFDD"/>
+    </w:rPr>
   </w:style>
 </w:styles>
 </file>

</xml_diff>